<commit_message>
added charts and photo
</commit_message>
<xml_diff>
--- a/Time Complexities.docx
+++ b/Time Complexities.docx
@@ -443,15 +443,7 @@
           </w:tcPr>
           <w:p>
             <w:r>
-              <w:t>(Q-P+1) * (Q-L+</w:t>
-            </w:r>
-            <w:proofErr w:type="gramStart"/>
-            <w:r>
-              <w:t>1)(</w:t>
-            </w:r>
-            <w:proofErr w:type="gramEnd"/>
-            <w:r>
-              <w:t>U-L+1)</w:t>
+              <w:t>(Q-P+1) * (Q-L+1)(U-L+1)</w:t>
             </w:r>
           </w:p>
         </w:tc>
@@ -583,15 +575,7 @@
         <w:t>O(</w:t>
       </w:r>
       <w:r>
-        <w:t>(Q-</w:t>
-      </w:r>
-      <w:proofErr w:type="gramStart"/>
-      <w:r>
-        <w:t>P)(</w:t>
-      </w:r>
-      <w:proofErr w:type="gramEnd"/>
-      <w:r>
-        <w:t>Q-L)(U-L)</w:t>
+        <w:t>(Q-P)(Q-L)(U-L)</w:t>
       </w:r>
       <w:r>
         <w:t>)</w:t>
@@ -1127,15 +1111,7 @@
         <w:t>(</w:t>
       </w:r>
       <w:r>
-        <w:t>Q-</w:t>
-      </w:r>
-      <w:proofErr w:type="gramStart"/>
-      <w:r>
-        <w:t>P)(</w:t>
-      </w:r>
-      <w:proofErr w:type="gramEnd"/>
-      <w:r>
-        <w:t>Q-L)</w:t>
+        <w:t>Q-P)(Q-L)</w:t>
       </w:r>
       <w:r>
         <w:t>)</w:t>
@@ -1143,10 +1119,7 @@
     </w:p>
     <w:p>
       <w:r>
-        <w:t>Complexity = n^</w:t>
-      </w:r>
-      <w:r>
-        <w:t>2</w:t>
+        <w:t>Complexity = n^2</w:t>
       </w:r>
     </w:p>
     <w:p/>
@@ -1527,15 +1500,7 @@
           </w:tcPr>
           <w:p>
             <w:r>
-              <w:t xml:space="preserve">n/2 + </w:t>
-            </w:r>
-            <w:proofErr w:type="gramStart"/>
-            <w:r>
-              <w:t>1  (</w:t>
-            </w:r>
-            <w:proofErr w:type="gramEnd"/>
-            <w:r>
-              <w:t>or M-L)</w:t>
+              <w:t>n/2 + 1  (or M-L)</w:t>
             </w:r>
           </w:p>
         </w:tc>
@@ -2134,29 +2099,13 @@
     </w:p>
     <w:p>
       <w:r>
-        <w:t>T(n)=2T(n/</w:t>
-      </w:r>
-      <w:proofErr w:type="gramStart"/>
-      <w:r>
-        <w:t>2)+</w:t>
-      </w:r>
-      <w:proofErr w:type="gramEnd"/>
-      <w:r>
-        <w:t>n (ignoring constants)</w:t>
+        <w:t>T(n)=2T(n/2)+n (ignoring constants)</w:t>
       </w:r>
     </w:p>
     <w:p>
       <w:r>
-        <w:t xml:space="preserve">Complexity = </w:t>
+        <w:t>Complexity = nLogn</w:t>
       </w:r>
-      <w:proofErr w:type="spellStart"/>
-      <w:r>
-        <w:t>n</w:t>
-      </w:r>
-      <w:r>
-        <w:t>Logn</w:t>
-      </w:r>
-      <w:proofErr w:type="spellEnd"/>
     </w:p>
     <w:p/>
     <w:p/>
@@ -2612,21 +2561,10 @@
     </w:tbl>
     <w:p>
       <w:r>
-        <w:t>T(n)=O(Q-</w:t>
-      </w:r>
-      <w:proofErr w:type="gramStart"/>
-      <w:r>
-        <w:t>P)</w:t>
+        <w:t>T(n)=O(Q-P)</w:t>
       </w:r>
       <w:r>
-        <w:t xml:space="preserve">   </w:t>
-      </w:r>
-      <w:proofErr w:type="gramEnd"/>
-      <w:r>
-        <w:t xml:space="preserve">     </w:t>
-      </w:r>
-      <w:r>
-        <w:t>Complexity = n</w:t>
+        <w:t xml:space="preserve">        Complexity = n</w:t>
       </w:r>
     </w:p>
     <w:p>
@@ -2635,10 +2573,10 @@
           <w:noProof/>
         </w:rPr>
         <w:drawing>
-          <wp:inline distT="0" distB="0" distL="0" distR="0" wp14:anchorId="1D1D60EE" wp14:editId="15DC68A7">
-            <wp:extent cx="5943600" cy="4018280"/>
-            <wp:effectExtent l="0" t="0" r="0" b="1270"/>
-            <wp:docPr id="2" name="Picture 2" descr="A screenshot of a computer&#10;&#10;Description automatically generated with medium confidence"/>
+          <wp:inline distT="0" distB="0" distL="0" distR="0" wp14:anchorId="1FBB41AA" wp14:editId="395E105E">
+            <wp:extent cx="5943600" cy="3100070"/>
+            <wp:effectExtent l="0" t="0" r="0" b="5080"/>
+            <wp:docPr id="1" name="Picture 1" descr="Chart, line chart&#10;&#10;Description automatically generated"/>
             <wp:cNvGraphicFramePr>
               <a:graphicFrameLocks xmlns:a="http://schemas.openxmlformats.org/drawingml/2006/main" noChangeAspect="1"/>
             </wp:cNvGraphicFramePr>
@@ -2646,7 +2584,7 @@
               <a:graphicData uri="http://schemas.openxmlformats.org/drawingml/2006/picture">
                 <pic:pic xmlns:pic="http://schemas.openxmlformats.org/drawingml/2006/picture">
                   <pic:nvPicPr>
-                    <pic:cNvPr id="2" name="Picture 2" descr="A screenshot of a computer&#10;&#10;Description automatically generated with medium confidence"/>
+                    <pic:cNvPr id="1" name="Picture 1" descr="Chart, line chart&#10;&#10;Description automatically generated"/>
                     <pic:cNvPicPr>
                       <a:picLocks noChangeAspect="1" noChangeArrowheads="1"/>
                     </pic:cNvPicPr>
@@ -2667,7 +2605,7 @@
                   <pic:spPr bwMode="auto">
                     <a:xfrm>
                       <a:off x="0" y="0"/>
-                      <a:ext cx="5943600" cy="4018280"/>
+                      <a:ext cx="5943600" cy="3100070"/>
                     </a:xfrm>
                     <a:prstGeom prst="rect">
                       <a:avLst/>
@@ -2719,13 +2657,8 @@
         <w:t xml:space="preserve">. </w:t>
       </w:r>
       <w:r>
-        <w:t xml:space="preserve">The last two algorithms don’t have nested loops, but because of the if statements + for statement which takes n, the total complexity would be </w:t>
+        <w:t>The last two algorithms don’t have nested loops, but because of the if statements + for statement which takes n, the total complexity would be nlogn</w:t>
       </w:r>
-      <w:proofErr w:type="spellStart"/>
-      <w:r>
-        <w:t>nlogn</w:t>
-      </w:r>
-      <w:proofErr w:type="spellEnd"/>
       <w:r>
         <w:t>. The fourth and final algorithm consists only of a for loop, this gives the time complexity n.</w:t>
       </w:r>

</xml_diff>